<commit_message>
quellen hinzugefügt und facharbeit angefangen :D
</commit_message>
<xml_diff>
--- a/Facharbeit.docx
+++ b/Facharbeit.docx
@@ -2,6 +2,175 @@
 <file path=word/document.xml><?xml version="1.0" encoding="utf-8"?>
 <w:document xmlns:ve="http://schemas.openxmlformats.org/markup-compatibility/2006" xmlns:o="urn:schemas-microsoft-com:office:office" xmlns:r="http://schemas.openxmlformats.org/officeDocument/2006/relationships" xmlns:m="http://schemas.openxmlformats.org/officeDocument/2006/math" xmlns:v="urn:schemas-microsoft-com:vml" xmlns:wp="http://schemas.openxmlformats.org/drawingml/2006/wordprocessingDrawing" xmlns:w10="urn:schemas-microsoft-com:office:word" xmlns:w="http://schemas.openxmlformats.org/wordprocessingml/2006/main" xmlns:wne="http://schemas.microsoft.com/office/word/2006/wordml">
   <w:body>
+    <w:p>
+      <w:pPr>
+        <w:pStyle w:val="Titel"/>
+        <w:jc w:val="center"/>
+      </w:pPr>
+      <w:r>
+        <w:t>Ist es möglich eine realistische Simulation eines, durch Anwender-Interaktion beeinflussbares, Schwarmverhaltens in der Unity-Engine performant zu gestalten?</w:t>
+      </w:r>
+    </w:p>
+    <w:p>
+      <w:pPr>
+        <w:pStyle w:val="KeinLeerraum"/>
+      </w:pPr>
+    </w:p>
+    <w:p>
+      <w:pPr>
+        <w:pStyle w:val="KeinLeerraum"/>
+      </w:pPr>
+    </w:p>
+    <w:p>
+      <w:pPr>
+        <w:pStyle w:val="KeinLeerraum"/>
+      </w:pPr>
+      <w:r>
+        <w:t xml:space="preserve">1.1 </w:t>
+      </w:r>
+      <w:r>
+        <w:t>Themen Definition</w:t>
+      </w:r>
+    </w:p>
+    <w:p>
+      <w:pPr>
+        <w:pStyle w:val="KeinLeerraum"/>
+      </w:pPr>
+    </w:p>
+    <w:p>
+      <w:pPr>
+        <w:pStyle w:val="KeinLeerraum"/>
+      </w:pPr>
+      <w:r>
+        <w:t xml:space="preserve">In dieser Arbeit werden die </w:t>
+      </w:r>
+      <w:r>
+        <w:t>drei Grundlegenden "Steering Behaviours" begriffe von Craig Reynold beschrieben</w:t>
+      </w:r>
+      <w:r>
+        <w:t>, "Separation", "Alignment" und "Cohesion"</w:t>
+      </w:r>
+      <w:r>
+        <w:t>, um eine natürliche Animation von beispielsweiße Tierschwärmen zu simulieren</w:t>
+      </w:r>
+      <w:r>
+        <w:t xml:space="preserve">. Anschließend wird in der Unity-Engine getestet ob dies Performant abläuft unter Anwender-Interaktion. </w:t>
+      </w:r>
+    </w:p>
+    <w:p>
+      <w:pPr>
+        <w:pStyle w:val="KeinLeerraum"/>
+      </w:pPr>
+    </w:p>
+    <w:p>
+      <w:pPr>
+        <w:pStyle w:val="KeinLeerraum"/>
+      </w:pPr>
+    </w:p>
+    <w:p>
+      <w:pPr>
+        <w:pStyle w:val="KeinLeerraum"/>
+      </w:pPr>
+      <w:r>
+        <w:t xml:space="preserve">2. 1 Grundlagen </w:t>
+      </w:r>
+      <w:r>
+        <w:t>des</w:t>
+      </w:r>
+      <w:r>
+        <w:t xml:space="preserve"> F</w:t>
+      </w:r>
+      <w:r>
+        <w:t xml:space="preserve">lockings </w:t>
+      </w:r>
+    </w:p>
+    <w:p>
+      <w:pPr>
+        <w:pStyle w:val="KeinLeerraum"/>
+      </w:pPr>
+    </w:p>
+    <w:p>
+      <w:pPr>
+        <w:pStyle w:val="KeinLeerraum"/>
+        <w:rPr>
+          <w:lang w:val="en-US"/>
+        </w:rPr>
+      </w:pPr>
+      <w:r>
+        <w:rPr>
+          <w:lang w:val="en-US"/>
+        </w:rPr>
+        <w:t xml:space="preserve">"An autonomous agent is a system situated within and part of an environment that senses that environment and acts on it, over time, in </w:t>
+      </w:r>
+      <w:r>
+        <w:rPr>
+          <w:lang w:val="en-US"/>
+        </w:rPr>
+        <w:t xml:space="preserve">pursuit of its own agenda and so as to effect what it senses in the future." (Franklin &amp; </w:t>
+      </w:r>
+      <w:proofErr w:type="spellStart"/>
+      <w:r>
+        <w:rPr>
+          <w:lang w:val="en-US"/>
+        </w:rPr>
+        <w:t>Graesser</w:t>
+      </w:r>
+      <w:proofErr w:type="spellEnd"/>
+      <w:r>
+        <w:rPr>
+          <w:lang w:val="en-US"/>
+        </w:rPr>
+        <w:t>, 1996)</w:t>
+      </w:r>
+    </w:p>
+    <w:p>
+      <w:pPr>
+        <w:pStyle w:val="KeinLeerraum"/>
+        <w:rPr>
+          <w:lang w:val="en-US"/>
+        </w:rPr>
+      </w:pPr>
+    </w:p>
+    <w:p>
+      <w:pPr>
+        <w:pStyle w:val="KeinLeerraum"/>
+        <w:rPr>
+          <w:lang w:val="en-US"/>
+        </w:rPr>
+      </w:pPr>
+    </w:p>
+    <w:p>
+      <w:pPr>
+        <w:pStyle w:val="KeinLeerraum"/>
+        <w:rPr>
+          <w:lang w:val="en-US"/>
+        </w:rPr>
+      </w:pPr>
+    </w:p>
+    <w:p>
+      <w:pPr>
+        <w:pStyle w:val="KeinLeerraum"/>
+      </w:pPr>
+      <w:r>
+        <w:t xml:space="preserve">Schwarmverhalten beschreibt die Bewegung eines einzelnen Individuums, auch Boid oder autonomer Agent genannt, innerhalb eines Schwarms </w:t>
+      </w:r>
+      <w:r>
+        <w:t>mehrerer</w:t>
+      </w:r>
+      <w:r>
+        <w:t xml:space="preserve"> Boids, sowie das daraus resultierende Verhalten aller Boids als Schwarm. </w:t>
+      </w:r>
+    </w:p>
+    <w:p>
+      <w:pPr>
+        <w:pStyle w:val="KeinLeerraum"/>
+      </w:pPr>
+    </w:p>
+    <w:p>
+      <w:pPr>
+        <w:pStyle w:val="KeinLeerraum"/>
+      </w:pPr>
+    </w:p>
     <w:p>
       <w:pPr>
         <w:pStyle w:val="KeinLeerraum"/>
@@ -215,6 +384,45 @@
       <w:spacing w:after="0" w:line="240" w:lineRule="auto"/>
     </w:pPr>
   </w:style>
+  <w:style w:type="paragraph" w:styleId="Titel">
+    <w:name w:val="Title"/>
+    <w:basedOn w:val="Standard"/>
+    <w:next w:val="Standard"/>
+    <w:link w:val="TitelZchn"/>
+    <w:uiPriority w:val="10"/>
+    <w:qFormat/>
+    <w:rsid w:val="00D052E6"/>
+    <w:pPr>
+      <w:pBdr>
+        <w:bottom w:val="single" w:sz="8" w:space="4" w:color="5B9BD5" w:themeColor="accent1"/>
+      </w:pBdr>
+      <w:spacing w:after="300" w:line="240" w:lineRule="auto"/>
+      <w:contextualSpacing/>
+    </w:pPr>
+    <w:rPr>
+      <w:rFonts w:asciiTheme="majorHAnsi" w:eastAsiaTheme="majorEastAsia" w:hAnsiTheme="majorHAnsi" w:cstheme="majorBidi"/>
+      <w:color w:val="323E4F" w:themeColor="text2" w:themeShade="BF"/>
+      <w:spacing w:val="5"/>
+      <w:kern w:val="28"/>
+      <w:sz w:val="52"/>
+      <w:szCs w:val="52"/>
+    </w:rPr>
+  </w:style>
+  <w:style w:type="character" w:customStyle="1" w:styleId="TitelZchn">
+    <w:name w:val="Titel Zchn"/>
+    <w:basedOn w:val="Absatz-Standardschriftart"/>
+    <w:link w:val="Titel"/>
+    <w:uiPriority w:val="10"/>
+    <w:rsid w:val="00D052E6"/>
+    <w:rPr>
+      <w:rFonts w:asciiTheme="majorHAnsi" w:eastAsiaTheme="majorEastAsia" w:hAnsiTheme="majorHAnsi" w:cstheme="majorBidi"/>
+      <w:color w:val="323E4F" w:themeColor="text2" w:themeShade="BF"/>
+      <w:spacing w:val="5"/>
+      <w:kern w:val="28"/>
+      <w:sz w:val="52"/>
+      <w:szCs w:val="52"/>
+    </w:rPr>
+  </w:style>
 </w:styles>
 </file>
 
@@ -473,7 +681,7 @@
   <a:extraClrSchemeLst/>
   <a:extLst>
     <a:ext uri="{05A4C25C-085E-4340-85A3-A5531E510DB2}">
-      <thm15:themeFamily xmlns:thm15="http://schemas.microsoft.com/office/thememl/2012/main" xmlns="" name="Office Theme" id="{62F939B6-93AF-4DB8-9C6B-D6C7DFDC589F}" vid="{4A3C46E8-61CC-4603-A589-7422A47A8E4A}"/>
+      <thm15:themeFamily xmlns="" xmlns:thm15="http://schemas.microsoft.com/office/thememl/2012/main" name="Office Theme" id="{62F939B6-93AF-4DB8-9C6B-D6C7DFDC589F}" vid="{4A3C46E8-61CC-4603-A589-7422A47A8E4A}"/>
     </a:ext>
   </a:extLst>
 </a:theme>

</xml_diff>